<commit_message>
Update Template - MFA disabled for a user.docx
</commit_message>
<xml_diff>
--- a/Call logging Templates/Template - MFA disabled for a user.docx
+++ b/Call logging Templates/Template - MFA disabled for a user.docx
@@ -13,13 +13,7 @@
         <w:rPr>
           <w:u w:val="single"/>
         </w:rPr>
-        <w:t xml:space="preserve">Template </w:t>
-      </w:r>
-      <w:r>
-        <w:rPr>
-          <w:u w:val="single"/>
-        </w:rPr>
-        <w:t xml:space="preserve">- </w:t>
+        <w:t xml:space="preserve">Template - </w:t>
       </w:r>
       <w:r>
         <w:rPr>
@@ -136,36 +130,20 @@
       <w:r>
         <w:t xml:space="preserve">Affected User: </w:t>
       </w:r>
-      <w:hyperlink r:id="rId4" w:history="1">
-        <w:r>
-          <w:rPr>
-            <w:rStyle w:val="Hyperlink"/>
-          </w:rPr>
-          <w:t>LSibiya@lfmd.co.za</w:t>
-        </w:r>
-      </w:hyperlink>
     </w:p>
     <w:p>
       <w:r>
         <w:t xml:space="preserve">Initiated By User: </w:t>
       </w:r>
-      <w:hyperlink r:id="rId5" w:history="1">
-        <w:r>
-          <w:rPr>
-            <w:rStyle w:val="Hyperlink"/>
-          </w:rPr>
-          <w:t>Michaelpre@eqstrafleet.co.za</w:t>
-        </w:r>
-      </w:hyperlink>
-    </w:p>
-    <w:p>
-      <w:r>
-        <w:t>Operation: Disable Strong Authentication</w:t>
-      </w:r>
-    </w:p>
-    <w:p>
-      <w:r>
-        <w:t>Date: 2021-11-24T12:42:46.607Z</w:t>
+    </w:p>
+    <w:p>
+      <w:r>
+        <w:t xml:space="preserve">Operation: </w:t>
+      </w:r>
+    </w:p>
+    <w:p>
+      <w:r>
+        <w:t xml:space="preserve">Date: </w:t>
       </w:r>
     </w:p>
     <w:p/>
@@ -192,15 +170,7 @@
     </w:p>
     <w:p>
       <w:r>
-        <w:t xml:space="preserve">Ensure that MFA is enabled with 2 or more MFA methods if the </w:t>
-      </w:r>
-      <w:proofErr w:type="gramStart"/>
-      <w:r>
-        <w:t>Operation</w:t>
-      </w:r>
-      <w:proofErr w:type="gramEnd"/>
-      <w:r>
-        <w:t xml:space="preserve"> was not intended</w:t>
+        <w:t>Ensure that MFA is enabled with 2 or more MFA methods if the Operation was not intended</w:t>
       </w:r>
     </w:p>
     <w:p/>

</xml_diff>